<commit_message>
'v3.20.9'. Update docx docs.
</commit_message>
<xml_diff>
--- a/docs/info.docx
+++ b/docs/info.docx
@@ -24,62 +24,7 @@
           <w:szCs w:val="28"/>
           <w:u w:val="single"/>
         </w:rPr>
-        <w:t>Python Implementation of a C</w:t>
-      </w:r>
-      <w:r>
-        <w:rPr>
-          <w:rFonts w:ascii="Verdana" w:hAnsi="Verdana"/>
-          <w:b/>
-          <w:bCs/>
-          <w:sz w:val="28"/>
-          <w:szCs w:val="28"/>
-          <w:u w:val="single"/>
-        </w:rPr>
-        <w:t>lient-</w:t>
-      </w:r>
-      <w:r>
-        <w:rPr>
-          <w:rFonts w:ascii="Verdana" w:hAnsi="Verdana"/>
-          <w:b/>
-          <w:bCs/>
-          <w:sz w:val="28"/>
-          <w:szCs w:val="28"/>
-          <w:u w:val="single"/>
-        </w:rPr>
-        <w:t>S</w:t>
-      </w:r>
-      <w:r>
-        <w:rPr>
-          <w:rFonts w:ascii="Verdana" w:hAnsi="Verdana"/>
-          <w:b/>
-          <w:bCs/>
-          <w:sz w:val="28"/>
-          <w:szCs w:val="28"/>
-          <w:u w:val="single"/>
-        </w:rPr>
-        <w:t>erver</w:t>
-      </w:r>
-      <w:r>
-        <w:rPr>
-          <w:rFonts w:ascii="Verdana" w:hAnsi="Verdana"/>
-          <w:b/>
-          <w:bCs/>
-          <w:sz w:val="28"/>
-          <w:szCs w:val="28"/>
-          <w:u w:val="single"/>
-        </w:rPr>
-        <w:t xml:space="preserve"> A</w:t>
-      </w:r>
-      <w:r>
-        <w:rPr>
-          <w:rFonts w:ascii="Verdana" w:hAnsi="Verdana"/>
-          <w:b/>
-          <w:bCs/>
-          <w:sz w:val="28"/>
-          <w:szCs w:val="28"/>
-          <w:u w:val="single"/>
-        </w:rPr>
-        <w:t>rchitecture</w:t>
+        <w:t>Python Implementation of a Client-Server Architecture</w:t>
       </w:r>
     </w:p>
     <w:p>
@@ -218,6 +163,14 @@
           <w:szCs w:val="20"/>
         </w:rPr>
         <w:t>.</w:t>
+      </w:r>
+      <w:r>
+        <w:rPr>
+          <w:rFonts w:ascii="Verdana" w:hAnsi="Verdana"/>
+          <w:sz w:val="20"/>
+          <w:szCs w:val="20"/>
+        </w:rPr>
+        <w:t xml:space="preserve"> </w:t>
       </w:r>
     </w:p>
     <w:p>

</xml_diff>